<commit_message>
Finalized version 2.1 (Update with Employee Report, payment Type, select Customer Database, Printing Receipt with Discount and seperate OS for receipt printing(windows and MacOS))
</commit_message>
<xml_diff>
--- a/app/models/operations/inventory/output.docx
+++ b/app/models/operations/inventory/output.docx
@@ -173,7 +173,7 @@
                 <w:sz w:val="20"/>
                 <w:szCs w:val="20"/>
               </w:rPr>
-              <w:t xml:space="preserve">Server: Administrator</w:t>
+              <w:t xml:space="preserve">Server: Ethan</w:t>
             </w:r>
           </w:p>
         </w:tc>
@@ -200,7 +200,7 @@
                 <w:sz w:val="20"/>
                 <w:szCs w:val="20"/>
               </w:rPr>
-              <w:t xml:space="preserve">Check: 23</w:t>
+              <w:t xml:space="preserve">Check: 9</w:t>
             </w:r>
           </w:p>
         </w:tc>
@@ -223,8 +223,50 @@
           <w:sz w:val="20"/>
           <w:szCs w:val="20"/>
         </w:rPr>
-        <w:t xml:space="preserve">Time: 11/15/15 10:33 pm</w:t>
-      </w:r>
+        <w:t xml:space="preserve">Time: 01/26/16 12:49 am</w:t>
+      </w:r>
+    </w:p>
+    <w:p>
+      <w:pPr>
+        <w:spacing w:line="276" w:lineRule="auto"/>
+        <w:rPr>
+          <w:rFonts w:ascii="DotumChe" w:eastAsia="DotumChe" w:hAnsi="DotumChe"/>
+          <w:b/>
+          <w:sz w:val="20"/>
+          <w:szCs w:val="20"/>
+        </w:rPr>
+      </w:pPr>
+      <w:r>
+        <w:rPr>
+          <w:rFonts w:ascii="DotumChe" w:eastAsia="DotumChe" w:hAnsi="DotumChe"/>
+          <w:b/>
+          <w:sz w:val="20"/>
+          <w:szCs w:val="20"/>
+        </w:rPr>
+        <w:t xml:space="preserve">Payment Type: Credit</w:t>
+      </w:r>
+      <w:proofErr w:type="spellStart"/>
+      <w:r>
+        <w:rPr>
+          <w:rFonts w:ascii="DotumChe" w:eastAsia="DotumChe" w:hAnsi="DotumChe"/>
+          <w:b/>
+          <w:sz w:val="20"/>
+          <w:szCs w:val="20"/>
+        </w:rPr>
+        <w:t/>
+      </w:r>
+      <w:proofErr w:type="spellEnd"/>
+      <w:r>
+        <w:rPr>
+          <w:rFonts w:ascii="DotumChe" w:eastAsia="DotumChe" w:hAnsi="DotumChe"/>
+          <w:b/>
+          <w:sz w:val="20"/>
+          <w:szCs w:val="20"/>
+        </w:rPr>
+        <w:t xml:space="preserve"/>
+      </w:r>
+      <w:bookmarkStart w:id="0" w:name="_GoBack"/>
+      <w:bookmarkEnd w:id="0"/>
     </w:p>
     <w:p>
       <w:pPr>
@@ -313,7 +355,6 @@
                 <w:szCs w:val="20"/>
               </w:rPr>
             </w:pPr>
-            <w:bookmarkStart w:id="0" w:name="_GoBack" w:colFirst="2" w:colLast="2"/>
             <w:r>
               <w:rPr>
                 <w:rFonts w:ascii="DotumChe" w:eastAsia="DotumChe" w:hAnsi="DotumChe"/>
@@ -330,7 +371,7 @@
                 <w:sz w:val="20"/>
                 <w:szCs w:val="20"/>
               </w:rPr>
-              <w:t xml:space="preserve">1</w:t>
+              <w:t xml:space="preserve">6</w:t>
             </w:r>
             <w:r>
               <w:rPr>
@@ -383,7 +424,7 @@
                 <w:sz w:val="20"/>
                 <w:szCs w:val="20"/>
               </w:rPr>
-              <w:t xml:space="preserve">15</w:t>
+              <w:t xml:space="preserve">90.00</w:t>
             </w:r>
             <w:r>
               <w:rPr>
@@ -409,119 +450,7 @@
           </w:p>
         </w:tc>
       </w:tr>
-      <w:tr>
-        <w:tc>
-          <w:tcPr>
-            <w:tcW w:w="2518" w:type="dxa"/>
-          </w:tcPr>
-          <w:p>
-            <w:pPr>
-              <w:spacing w:line="276" w:lineRule="auto"/>
-              <w:rPr>
-                <w:rFonts w:ascii="DotumChe" w:eastAsia="DotumChe" w:hAnsi="DotumChe"/>
-                <w:b/>
-                <w:sz w:val="20"/>
-                <w:szCs w:val="20"/>
-              </w:rPr>
-            </w:pPr>
-            <w:bookmarkStart w:id="0" w:name="_GoBack" w:colFirst="2" w:colLast="2"/>
-            <w:r>
-              <w:rPr>
-                <w:rFonts w:ascii="DotumChe" w:eastAsia="DotumChe" w:hAnsi="DotumChe"/>
-                <w:b/>
-                <w:sz w:val="20"/>
-                <w:szCs w:val="20"/>
-              </w:rPr>
-              <w:t xml:space="preserve"/>
-            </w:r>
-            <w:r>
-              <w:rPr>
-                <w:rFonts w:ascii="DotumChe" w:eastAsia="DotumChe" w:hAnsi="DotumChe"/>
-                <w:b/>
-                <w:sz w:val="20"/>
-                <w:szCs w:val="20"/>
-              </w:rPr>
-              <w:t xml:space="preserve">1</w:t>
-            </w:r>
-            <w:r>
-              <w:rPr>
-                <w:rFonts w:ascii="DotumChe" w:eastAsia="DotumChe" w:hAnsi="DotumChe"/>
-                <w:b/>
-                <w:sz w:val="20"/>
-                <w:szCs w:val="20"/>
-              </w:rPr>
-              <w:t xml:space="preserve"> </w:t>
-            </w:r>
-            <w:r>
-              <w:rPr>
-                <w:rFonts w:ascii="DotumChe" w:eastAsia="DotumChe" w:hAnsi="DotumChe"/>
-                <w:b/>
-                <w:sz w:val="20"/>
-                <w:szCs w:val="20"/>
-              </w:rPr>
-              <w:t xml:space="preserve">Giftcard 1 - Reload</w:t>
-            </w:r>
-          </w:p>
-        </w:tc>
-        <w:tc>
-          <w:tcPr>
-            <w:tcW w:w="1276" w:type="dxa"/>
-          </w:tcPr>
-          <w:p>
-            <w:pPr>
-              <w:spacing w:line="276" w:lineRule="auto"/>
-              <w:jc w:val="right"/>
-              <w:rPr>
-                <w:rFonts w:ascii="DotumChe" w:eastAsia="DotumChe" w:hAnsi="DotumChe"/>
-                <w:b/>
-                <w:sz w:val="20"/>
-                <w:szCs w:val="20"/>
-              </w:rPr>
-            </w:pPr>
-            <w:r>
-              <w:rPr>
-                <w:rFonts w:ascii="DotumChe" w:eastAsia="DotumChe" w:hAnsi="DotumChe"/>
-                <w:b/>
-                <w:sz w:val="20"/>
-                <w:szCs w:val="20"/>
-              </w:rPr>
-              <w:t>$</w:t>
-            </w:r>
-            <w:r>
-              <w:rPr>
-                <w:rFonts w:ascii="DotumChe" w:eastAsia="DotumChe" w:hAnsi="DotumChe"/>
-                <w:b/>
-                <w:sz w:val="20"/>
-                <w:szCs w:val="20"/>
-              </w:rPr>
-              <w:t xml:space="preserve">12</w:t>
-            </w:r>
-            <w:r>
-              <w:rPr>
-                <w:rFonts w:ascii="DotumChe" w:eastAsia="DotumChe" w:hAnsi="DotumChe"/>
-                <w:b/>
-                <w:sz w:val="20"/>
-                <w:szCs w:val="20"/>
-              </w:rPr>
-              <w:t xml:space="preserve"/>
-            </w:r>
-          </w:p>
-          <w:p>
-            <w:pPr>
-              <w:spacing w:line="276" w:lineRule="auto"/>
-              <w:jc w:val="right"/>
-              <w:rPr>
-                <w:rFonts w:ascii="DotumChe" w:eastAsia="DotumChe" w:hAnsi="DotumChe"/>
-                <w:b/>
-                <w:sz w:val="20"/>
-                <w:szCs w:val="20"/>
-              </w:rPr>
-            </w:pPr>
-          </w:p>
-        </w:tc>
-      </w:tr>
     </w:tbl>
-    <w:bookmarkEnd w:id="0"/>
     <w:p>
       <w:pPr>
         <w:spacing w:line="276" w:lineRule="auto"/>
@@ -601,7 +530,7 @@
                 <w:sz w:val="20"/>
                 <w:szCs w:val="20"/>
               </w:rPr>
-              <w:t xml:space="preserve">$27.00</w:t>
+              <w:t xml:space="preserve">$90.00</w:t>
             </w:r>
           </w:p>
         </w:tc>
@@ -655,7 +584,7 @@
                 <w:sz w:val="20"/>
                 <w:szCs w:val="20"/>
               </w:rPr>
-              <w:t xml:space="preserve">$1.95</w:t>
+              <w:t xml:space="preserve">$11.70</w:t>
             </w:r>
           </w:p>
         </w:tc>
@@ -709,7 +638,7 @@
                 <w:sz w:val="30"/>
                 <w:szCs w:val="30"/>
               </w:rPr>
-              <w:t xml:space="preserve">$28.95</w:t>
+              <w:t xml:space="preserve">$101.70</w:t>
             </w:r>
             <w:r>
               <w:rPr>

</xml_diff>